<commit_message>
updated metadata, moved figures to "figures" folders
</commit_message>
<xml_diff>
--- a/spring_report/IEP_SeasonalMonitoring_2018_Spring_Report_Metadata.docx
+++ b/spring_report/IEP_SeasonalMonitoring_2018_Spring_Report_Metadata.docx
@@ -1606,13 +1606,7 @@
         <w:t xml:space="preserve">Metric Used: </w:t>
       </w:r>
       <w:r>
-        <w:t xml:space="preserve">The </w:t>
-      </w:r>
-      <w:r>
-        <w:t xml:space="preserve">CDFW </w:t>
-      </w:r>
-      <w:r>
-        <w:t xml:space="preserve">Fisheries Branch Anadromous Resource Assessment Unit compiles annual population estimates of Chinook salmon, Oncorhynchus tshawytscha, in the Sacramento San Joaquin River system. The </w:t>
+        <w:t xml:space="preserve">The CDFW Fisheries Branch Anadromous Resource Assessment Unit compiles annual population estimates of Chinook salmon, Oncorhynchus tshawytscha, in the Sacramento San Joaquin River system. The </w:t>
       </w:r>
       <w:proofErr w:type="spellStart"/>
       <w:r>
@@ -1680,14 +1674,9 @@
       <w:r>
         <w:rPr>
           <w:b/>
-        </w:rPr>
-        <w:t>Data Source:</w:t>
-      </w:r>
-      <w:r>
-        <w:rPr>
-          <w:b/>
-        </w:rPr>
-        <w:t xml:space="preserve"> </w:t>
+          <w:bCs/>
+        </w:rPr>
+        <w:t xml:space="preserve">Data Source: </w:t>
       </w:r>
       <w:r>
         <w:t>DWR’s Yolo Bypass Monitoring Study</w:t>
@@ -1697,41 +1686,43 @@
       <w:r>
         <w:rPr>
           <w:b/>
+          <w:bCs/>
         </w:rPr>
         <w:t xml:space="preserve">Metric Used: </w:t>
       </w:r>
-      <w:bookmarkStart w:id="0" w:name="_GoBack"/>
-      <w:bookmarkEnd w:id="0"/>
-    </w:p>
-    <w:p>
-      <w:r>
-        <w:rPr>
-          <w:b/>
+      <w:r>
+        <w:t>Catch per unit effort (fish per hour), computed as the annual catch for the season divided by the rotary screw trap operational time.</w:t>
+      </w:r>
+    </w:p>
+    <w:p>
+      <w:r>
+        <w:rPr>
+          <w:b/>
+          <w:bCs/>
         </w:rPr>
         <w:t>Year Range:</w:t>
       </w:r>
       <w:r>
-        <w:t xml:space="preserve"> </w:t>
-      </w:r>
-    </w:p>
-    <w:p>
-      <w:r>
-        <w:rPr>
-          <w:b/>
+        <w:t xml:space="preserve"> 1998 - 2018</w:t>
+      </w:r>
+    </w:p>
+    <w:p>
+      <w:r>
+        <w:rPr>
+          <w:b/>
+          <w:bCs/>
         </w:rPr>
         <w:t>Stations:</w:t>
       </w:r>
       <w:r>
-        <w:t xml:space="preserve"> </w:t>
-      </w:r>
-      <w:r>
-        <w:t>1</w:t>
-      </w:r>
-    </w:p>
-    <w:p>
-      <w:r>
-        <w:rPr>
-          <w:b/>
+        <w:t xml:space="preserve"> 1</w:t>
+      </w:r>
+    </w:p>
+    <w:p>
+      <w:r>
+        <w:rPr>
+          <w:b/>
+          <w:bCs/>
         </w:rPr>
         <w:t>Additional Information:</w:t>
       </w:r>
@@ -1747,7 +1738,10 @@
         </w:r>
       </w:hyperlink>
     </w:p>
-    <w:p/>
+    <w:p>
+      <w:bookmarkStart w:id="0" w:name="_GoBack"/>
+      <w:bookmarkEnd w:id="0"/>
+    </w:p>
     <w:sectPr>
       <w:headerReference w:type="default" r:id="rId17"/>
       <w:footerReference w:type="default" r:id="rId18"/>
@@ -2508,6 +2502,7 @@
   <w:style w:type="character" w:default="1" w:styleId="DefaultParagraphFont">
     <w:name w:val="Default Paragraph Font"/>
     <w:uiPriority w:val="1"/>
+    <w:semiHidden/>
     <w:unhideWhenUsed/>
   </w:style>
   <w:style w:type="table" w:default="1" w:styleId="TableNormal">
@@ -3069,6 +3064,24 @@
 </file>
 
 <file path=customXml/item1.xml><?xml version="1.0" encoding="utf-8"?>
+<?mso-contentType ?>
+<FormTemplates xmlns="http://schemas.microsoft.com/sharepoint/v3/contenttype/forms">
+  <Display>DocumentLibraryForm</Display>
+  <Edit>DocumentLibraryForm</Edit>
+  <New>DocumentLibraryForm</New>
+</FormTemplates>
+</file>
+
+<file path=customXml/item2.xml><?xml version="1.0" encoding="utf-8"?>
+<p:properties xmlns:p="http://schemas.microsoft.com/office/2006/metadata/properties" xmlns:xsi="http://www.w3.org/2001/XMLSchema-instance" xmlns:pc="http://schemas.microsoft.com/office/infopath/2007/PartnerControls">
+  <documentManagement>
+    <_ip_UnifiedCompliancePolicyUIAction xmlns="http://schemas.microsoft.com/sharepoint/v3" xsi:nil="true"/>
+    <_ip_UnifiedCompliancePolicyProperties xmlns="http://schemas.microsoft.com/sharepoint/v3" xsi:nil="true"/>
+  </documentManagement>
+</p:properties>
+</file>
+
+<file path=customXml/item3.xml><?xml version="1.0" encoding="utf-8"?>
 <ct:contentTypeSchema xmlns:ct="http://schemas.microsoft.com/office/2006/metadata/contentType" xmlns:ma="http://schemas.microsoft.com/office/2006/metadata/properties/metaAttributes" ct:_="" ma:_="" ma:contentTypeName="Document" ma:contentTypeID="0x010100C65D496D98813D4DBEDE643E5807C583" ma:contentTypeVersion="10" ma:contentTypeDescription="Create a new document." ma:contentTypeScope="" ma:versionID="f70dc900201e4f91fd7f1b7c6e5e96bc">
   <xsd:schema xmlns:xsd="http://www.w3.org/2001/XMLSchema" xmlns:xs="http://www.w3.org/2001/XMLSchema" xmlns:p="http://schemas.microsoft.com/office/2006/metadata/properties" xmlns:ns1="http://schemas.microsoft.com/sharepoint/v3" xmlns:ns3="d8e3e477-4a6b-4f2c-bc61-5e11693be0f9" targetNamespace="http://schemas.microsoft.com/office/2006/metadata/properties" ma:root="true" ma:fieldsID="551e6a62a1345ad5670b0f55e5c5fd75" ns1:_="" ns3:_="">
     <xsd:import namespace="http://schemas.microsoft.com/sharepoint/v3"/>
@@ -3255,25 +3268,25 @@
 </ct:contentTypeSchema>
 </file>
 
-<file path=customXml/item2.xml><?xml version="1.0" encoding="utf-8"?>
-<p:properties xmlns:p="http://schemas.microsoft.com/office/2006/metadata/properties" xmlns:xsi="http://www.w3.org/2001/XMLSchema-instance" xmlns:pc="http://schemas.microsoft.com/office/infopath/2007/PartnerControls">
-  <documentManagement>
-    <_ip_UnifiedCompliancePolicyUIAction xmlns="http://schemas.microsoft.com/sharepoint/v3" xsi:nil="true"/>
-    <_ip_UnifiedCompliancePolicyProperties xmlns="http://schemas.microsoft.com/sharepoint/v3" xsi:nil="true"/>
-  </documentManagement>
-</p:properties>
+<file path=customXml/itemProps1.xml><?xml version="1.0" encoding="utf-8"?>
+<ds:datastoreItem xmlns:ds="http://schemas.openxmlformats.org/officeDocument/2006/customXml" ds:itemID="{78364BEC-55D4-4F84-9EE1-8212F6500B22}">
+  <ds:schemaRefs>
+    <ds:schemaRef ds:uri="http://schemas.microsoft.com/sharepoint/v3/contenttype/forms"/>
+  </ds:schemaRefs>
+</ds:datastoreItem>
 </file>
 
-<file path=customXml/item3.xml><?xml version="1.0" encoding="utf-8"?>
-<?mso-contentType ?>
-<FormTemplates xmlns="http://schemas.microsoft.com/sharepoint/v3/contenttype/forms">
-  <Display>DocumentLibraryForm</Display>
-  <Edit>DocumentLibraryForm</Edit>
-  <New>DocumentLibraryForm</New>
-</FormTemplates>
+<file path=customXml/itemProps2.xml><?xml version="1.0" encoding="utf-8"?>
+<ds:datastoreItem xmlns:ds="http://schemas.openxmlformats.org/officeDocument/2006/customXml" ds:itemID="{A10E1032-3050-461C-8379-DF2D460A4EB6}">
+  <ds:schemaRefs>
+    <ds:schemaRef ds:uri="http://schemas.microsoft.com/office/2006/metadata/properties"/>
+    <ds:schemaRef ds:uri="http://schemas.microsoft.com/office/infopath/2007/PartnerControls"/>
+    <ds:schemaRef ds:uri="http://schemas.microsoft.com/sharepoint/v3"/>
+  </ds:schemaRefs>
+</ds:datastoreItem>
 </file>
 
-<file path=customXml/itemProps1.xml><?xml version="1.0" encoding="utf-8"?>
+<file path=customXml/itemProps3.xml><?xml version="1.0" encoding="utf-8"?>
 <ds:datastoreItem xmlns:ds="http://schemas.openxmlformats.org/officeDocument/2006/customXml" ds:itemID="{DDCBAA89-F657-413E-BE32-221C893C9846}">
   <ds:schemaRefs>
     <ds:schemaRef ds:uri="http://schemas.microsoft.com/office/2006/metadata/contentType"/>
@@ -3290,29 +3303,4 @@
     <ds:schemaRef ds:uri="http://schemas.microsoft.com/internal/obd"/>
   </ds:schemaRefs>
 </ds:datastoreItem>
-</file>
-
-<file path=customXml/itemProps2.xml><?xml version="1.0" encoding="utf-8"?>
-<ds:datastoreItem xmlns:ds="http://schemas.openxmlformats.org/officeDocument/2006/customXml" ds:itemID="{A10E1032-3050-461C-8379-DF2D460A4EB6}">
-  <ds:schemaRefs>
-    <ds:schemaRef ds:uri="http://purl.org/dc/dcmitype/"/>
-    <ds:schemaRef ds:uri="http://schemas.openxmlformats.org/package/2006/metadata/core-properties"/>
-    <ds:schemaRef ds:uri="http://purl.org/dc/elements/1.1/"/>
-    <ds:schemaRef ds:uri="http://schemas.microsoft.com/office/2006/metadata/properties"/>
-    <ds:schemaRef ds:uri="http://schemas.microsoft.com/office/infopath/2007/PartnerControls"/>
-    <ds:schemaRef ds:uri="http://schemas.microsoft.com/office/2006/documentManagement/types"/>
-    <ds:schemaRef ds:uri="http://purl.org/dc/terms/"/>
-    <ds:schemaRef ds:uri="d8e3e477-4a6b-4f2c-bc61-5e11693be0f9"/>
-    <ds:schemaRef ds:uri="http://schemas.microsoft.com/sharepoint/v3"/>
-    <ds:schemaRef ds:uri="http://www.w3.org/XML/1998/namespace"/>
-  </ds:schemaRefs>
-</ds:datastoreItem>
-</file>
-
-<file path=customXml/itemProps3.xml><?xml version="1.0" encoding="utf-8"?>
-<ds:datastoreItem xmlns:ds="http://schemas.openxmlformats.org/officeDocument/2006/customXml" ds:itemID="{78364BEC-55D4-4F84-9EE1-8212F6500B22}">
-  <ds:schemaRefs>
-    <ds:schemaRef ds:uri="http://schemas.microsoft.com/sharepoint/v3/contenttype/forms"/>
-  </ds:schemaRefs>
-</ds:datastoreItem>
 </file>
</xml_diff>